<commit_message>
Finished table parser and tests for it.
</commit_message>
<xml_diff>
--- a/src/test/resources/table/template.docx
+++ b/src/test/resources/table/template.docx
@@ -27,6 +27,7 @@
                 <w:rFonts w:ascii="Times New Roman" w:hAnsi="Times New Roman" w:cs="Times New Roman"/>
                 <w:b/>
                 <w:sz w:val="24"/>
+                <w:szCs w:val="24"/>
                 <w:lang w:val="en-US"/>
               </w:rPr>
             </w:pPr>
@@ -35,6 +36,7 @@
                 <w:rFonts w:ascii="Times New Roman" w:hAnsi="Times New Roman" w:cs="Times New Roman"/>
                 <w:b/>
                 <w:sz w:val="24"/>
+                <w:szCs w:val="24"/>
               </w:rPr>
               <w:t>№</w:t>
             </w:r>
@@ -53,6 +55,7 @@
                 <w:rFonts w:ascii="Times New Roman" w:hAnsi="Times New Roman" w:cs="Times New Roman"/>
                 <w:b/>
                 <w:sz w:val="24"/>
+                <w:szCs w:val="24"/>
                 <w:lang w:val="en-US"/>
               </w:rPr>
             </w:pPr>
@@ -61,6 +64,7 @@
                 <w:rFonts w:ascii="Times New Roman" w:hAnsi="Times New Roman" w:cs="Times New Roman"/>
                 <w:b/>
                 <w:sz w:val="24"/>
+                <w:szCs w:val="24"/>
                 <w:lang w:val="en-US"/>
               </w:rPr>
               <w:t>Date</w:t>
@@ -80,6 +84,7 @@
                 <w:rFonts w:ascii="Times New Roman" w:hAnsi="Times New Roman" w:cs="Times New Roman"/>
                 <w:b/>
                 <w:sz w:val="24"/>
+                <w:szCs w:val="24"/>
                 <w:lang w:val="en-US"/>
               </w:rPr>
             </w:pPr>
@@ -88,6 +93,7 @@
                 <w:rFonts w:ascii="Times New Roman" w:hAnsi="Times New Roman" w:cs="Times New Roman"/>
                 <w:b/>
                 <w:sz w:val="24"/>
+                <w:szCs w:val="24"/>
                 <w:lang w:val="en-US"/>
               </w:rPr>
               <w:t>Price</w:t>
@@ -107,6 +113,7 @@
                 <w:rFonts w:ascii="Times New Roman" w:hAnsi="Times New Roman" w:cs="Times New Roman"/>
                 <w:b/>
                 <w:sz w:val="24"/>
+                <w:szCs w:val="24"/>
                 <w:lang w:val="en-US"/>
               </w:rPr>
             </w:pPr>
@@ -115,6 +122,7 @@
                 <w:rFonts w:ascii="Times New Roman" w:hAnsi="Times New Roman" w:cs="Times New Roman"/>
                 <w:b/>
                 <w:sz w:val="24"/>
+                <w:szCs w:val="24"/>
                 <w:lang w:val="en-US"/>
               </w:rPr>
               <w:t>Quantity</w:t>
@@ -133,16 +141,38 @@
               <w:rPr>
                 <w:rFonts w:ascii="Times New Roman" w:hAnsi="Times New Roman" w:cs="Times New Roman"/>
                 <w:sz w:val="24"/>
-                <w:lang w:val="en-US"/>
-              </w:rPr>
-            </w:pPr>
-            <w:r>
-              <w:rPr>
-                <w:rFonts w:ascii="Times New Roman" w:hAnsi="Times New Roman" w:cs="Times New Roman"/>
-                <w:sz w:val="24"/>
-                <w:lang w:val="en-US"/>
-              </w:rPr>
-              <w:t>${rowNumber}</w:t>
+                <w:szCs w:val="24"/>
+                <w:lang w:val="en-US"/>
+              </w:rPr>
+            </w:pPr>
+            <w:r>
+              <w:rPr>
+                <w:rFonts w:ascii="Times New Roman" w:hAnsi="Times New Roman" w:cs="Times New Roman"/>
+                <w:sz w:val="24"/>
+                <w:szCs w:val="24"/>
+                <w:lang w:val="en-US"/>
+              </w:rPr>
+              <w:t>${</w:t>
+            </w:r>
+            <w:proofErr w:type="spellStart"/>
+            <w:r>
+              <w:rPr>
+                <w:rFonts w:ascii="Times New Roman" w:hAnsi="Times New Roman" w:cs="Times New Roman"/>
+                <w:sz w:val="24"/>
+                <w:szCs w:val="24"/>
+                <w:lang w:val="en-US"/>
+              </w:rPr>
+              <w:t>rowNumber</w:t>
+            </w:r>
+            <w:proofErr w:type="spellEnd"/>
+            <w:r>
+              <w:rPr>
+                <w:rFonts w:ascii="Times New Roman" w:hAnsi="Times New Roman" w:cs="Times New Roman"/>
+                <w:sz w:val="24"/>
+                <w:szCs w:val="24"/>
+                <w:lang w:val="en-US"/>
+              </w:rPr>
+              <w:t>}</w:t>
             </w:r>
           </w:p>
         </w:tc>
@@ -156,29 +186,25 @@
               <w:rPr>
                 <w:rFonts w:ascii="Times New Roman" w:hAnsi="Times New Roman" w:cs="Times New Roman"/>
                 <w:sz w:val="24"/>
-                <w:lang w:val="en-US"/>
-              </w:rPr>
-            </w:pPr>
-            <w:r>
-              <w:rPr>
-                <w:rFonts w:ascii="Times New Roman" w:hAnsi="Times New Roman" w:cs="Times New Roman"/>
-                <w:sz w:val="24"/>
-                <w:lang w:val="en-US"/>
-              </w:rPr>
-              <w:t xml:space="preserve">[{date: </w:t>
-            </w:r>
-            <w:r>
-              <w:rPr>
-                <w:rFonts w:ascii="Times New Roman" w:hAnsi="Times New Roman" w:cs="Times New Roman"/>
-                <w:sz w:val="24"/>
-                <w:lang w:val="en-US"/>
-              </w:rPr>
-              <w:t>"</w:t>
-            </w:r>
-            <w:r>
-              <w:rPr>
-                <w:rFonts w:ascii="Times New Roman" w:hAnsi="Times New Roman" w:cs="Times New Roman"/>
-                <w:sz w:val="24"/>
+                <w:szCs w:val="24"/>
+                <w:lang w:val="en-US"/>
+              </w:rPr>
+            </w:pPr>
+            <w:r>
+              <w:rPr>
+                <w:rFonts w:ascii="Times New Roman" w:hAnsi="Times New Roman" w:cs="Times New Roman"/>
+                <w:sz w:val="24"/>
+                <w:szCs w:val="24"/>
+                <w:lang w:val="en-US"/>
+              </w:rPr>
+              <w:t>[{date: "</w:t>
+            </w:r>
+            <w:proofErr w:type="spellStart"/>
+            <w:r>
+              <w:rPr>
+                <w:rFonts w:ascii="Times New Roman" w:hAnsi="Times New Roman" w:cs="Times New Roman"/>
+                <w:sz w:val="24"/>
+                <w:szCs w:val="24"/>
                 <w:lang w:val="en-US"/>
               </w:rPr>
               <w:t>dd.MM.</w:t>
@@ -187,38 +213,55 @@
               <w:rPr>
                 <w:rFonts w:ascii="Times New Roman" w:hAnsi="Times New Roman" w:cs="Times New Roman"/>
                 <w:sz w:val="24"/>
+                <w:szCs w:val="24"/>
                 <w:lang w:val="en-US"/>
               </w:rPr>
               <w:t>yyyy</w:t>
             </w:r>
-            <w:r>
-              <w:rPr>
-                <w:rFonts w:ascii="Times New Roman" w:hAnsi="Times New Roman" w:cs="Times New Roman"/>
-                <w:sz w:val="24"/>
-                <w:lang w:val="en-US"/>
-              </w:rPr>
-              <w:t>"</w:t>
-            </w:r>
-            <w:r>
-              <w:rPr>
-                <w:rFonts w:ascii="Times New Roman" w:hAnsi="Times New Roman" w:cs="Times New Roman"/>
-                <w:sz w:val="24"/>
-                <w:lang w:val="en-US"/>
-              </w:rPr>
-              <w:t xml:space="preserve">} </w:t>
-            </w:r>
-            <w:r>
-              <w:rPr>
-                <w:rFonts w:ascii="Times New Roman" w:hAnsi="Times New Roman" w:cs="Times New Roman"/>
-                <w:sz w:val="24"/>
-                <w:lang w:val="en-US"/>
-              </w:rPr>
-              <w:t>${history.date}</w:t>
-            </w:r>
-            <w:r>
-              <w:rPr>
-                <w:rFonts w:ascii="Times New Roman" w:hAnsi="Times New Roman" w:cs="Times New Roman"/>
-                <w:sz w:val="24"/>
+            <w:proofErr w:type="spellEnd"/>
+            <w:r>
+              <w:rPr>
+                <w:rFonts w:ascii="Times New Roman" w:hAnsi="Times New Roman" w:cs="Times New Roman"/>
+                <w:sz w:val="24"/>
+                <w:szCs w:val="24"/>
+                <w:lang w:val="en-US"/>
+              </w:rPr>
+              <w:t xml:space="preserve">"} </w:t>
+            </w:r>
+            <w:r>
+              <w:rPr>
+                <w:rFonts w:ascii="Times New Roman" w:hAnsi="Times New Roman" w:cs="Times New Roman"/>
+                <w:sz w:val="24"/>
+                <w:szCs w:val="24"/>
+                <w:lang w:val="en-US"/>
+              </w:rPr>
+              <w:t>${</w:t>
+            </w:r>
+            <w:proofErr w:type="spellStart"/>
+            <w:r>
+              <w:rPr>
+                <w:rFonts w:ascii="Times New Roman" w:hAnsi="Times New Roman" w:cs="Times New Roman"/>
+                <w:sz w:val="24"/>
+                <w:szCs w:val="24"/>
+                <w:lang w:val="en-US"/>
+              </w:rPr>
+              <w:t>history.date</w:t>
+            </w:r>
+            <w:proofErr w:type="spellEnd"/>
+            <w:r>
+              <w:rPr>
+                <w:rFonts w:ascii="Times New Roman" w:hAnsi="Times New Roman" w:cs="Times New Roman"/>
+                <w:sz w:val="24"/>
+                <w:szCs w:val="24"/>
+                <w:lang w:val="en-US"/>
+              </w:rPr>
+              <w:t>}</w:t>
+            </w:r>
+            <w:r>
+              <w:rPr>
+                <w:rFonts w:ascii="Times New Roman" w:hAnsi="Times New Roman" w:cs="Times New Roman"/>
+                <w:sz w:val="24"/>
+                <w:szCs w:val="24"/>
                 <w:lang w:val="en-US"/>
               </w:rPr>
               <w:t>]</w:t>
@@ -237,69 +280,44 @@
               <w:rPr>
                 <w:rFonts w:ascii="Times New Roman" w:hAnsi="Times New Roman" w:cs="Times New Roman"/>
                 <w:sz w:val="24"/>
-                <w:lang w:val="en-US"/>
-              </w:rPr>
-            </w:pPr>
-            <w:r>
-              <w:rPr>
-                <w:rFonts w:ascii="Times New Roman" w:hAnsi="Times New Roman" w:cs="Times New Roman"/>
-                <w:sz w:val="24"/>
-                <w:lang w:val="en-US"/>
-              </w:rPr>
-              <w:t xml:space="preserve">[{number: </w:t>
-            </w:r>
-            <w:r>
-              <w:rPr>
-                <w:rFonts w:ascii="Times New Roman" w:hAnsi="Times New Roman" w:cs="Times New Roman"/>
-                <w:sz w:val="24"/>
-                <w:lang w:val="en-US"/>
-              </w:rPr>
-              <w:t>"</w:t>
-            </w:r>
-            <w:r>
-              <w:rPr>
-                <w:rFonts w:ascii="Times New Roman" w:hAnsi="Times New Roman" w:cs="Times New Roman"/>
-                <w:sz w:val="24"/>
-                <w:lang w:val="en-US"/>
-              </w:rPr>
-              <w:t>0.00</w:t>
-            </w:r>
-            <w:r>
-              <w:rPr>
-                <w:rFonts w:ascii="Times New Roman" w:hAnsi="Times New Roman" w:cs="Times New Roman"/>
-                <w:sz w:val="24"/>
-                <w:lang w:val="en-US"/>
-              </w:rPr>
-              <w:t>"</w:t>
-            </w:r>
-            <w:r>
-              <w:rPr>
-                <w:rFonts w:ascii="Times New Roman" w:hAnsi="Times New Roman" w:cs="Times New Roman"/>
-                <w:sz w:val="24"/>
-                <w:lang w:val="en-US"/>
-              </w:rPr>
-              <w:t xml:space="preserve">} </w:t>
-            </w:r>
-            <w:r>
-              <w:rPr>
-                <w:rFonts w:ascii="Times New Roman" w:hAnsi="Times New Roman" w:cs="Times New Roman"/>
-                <w:sz w:val="24"/>
-                <w:lang w:val="en-US"/>
-              </w:rPr>
-              <w:t>${history.</w:t>
-            </w:r>
-            <w:r>
-              <w:rPr>
-                <w:rFonts w:ascii="Times New Roman" w:hAnsi="Times New Roman" w:cs="Times New Roman"/>
-                <w:sz w:val="24"/>
-                <w:lang w:val="en-US"/>
-              </w:rPr>
-              <w:t>price</w:t>
-            </w:r>
-            <w:r>
-              <w:rPr>
-                <w:rFonts w:ascii="Times New Roman" w:hAnsi="Times New Roman" w:cs="Times New Roman"/>
-                <w:sz w:val="24"/>
+                <w:szCs w:val="24"/>
+                <w:lang w:val="en-US"/>
+              </w:rPr>
+            </w:pPr>
+            <w:r>
+              <w:rPr>
+                <w:rFonts w:ascii="Times New Roman" w:hAnsi="Times New Roman" w:cs="Times New Roman"/>
+                <w:sz w:val="24"/>
+                <w:szCs w:val="24"/>
+                <w:lang w:val="en-US"/>
+              </w:rPr>
+              <w:t xml:space="preserve">[{number: "0.00"} </w:t>
+            </w:r>
+            <w:r>
+              <w:rPr>
+                <w:rFonts w:ascii="Times New Roman" w:hAnsi="Times New Roman" w:cs="Times New Roman"/>
+                <w:sz w:val="24"/>
+                <w:szCs w:val="24"/>
+                <w:lang w:val="en-US"/>
+              </w:rPr>
+              <w:t>${</w:t>
+            </w:r>
+            <w:proofErr w:type="spellStart"/>
+            <w:r>
+              <w:rPr>
+                <w:rFonts w:ascii="Times New Roman" w:hAnsi="Times New Roman" w:cs="Times New Roman"/>
+                <w:sz w:val="24"/>
+                <w:szCs w:val="24"/>
+                <w:lang w:val="en-US"/>
+              </w:rPr>
+              <w:t>history.price</w:t>
+            </w:r>
+            <w:proofErr w:type="spellEnd"/>
+            <w:r>
+              <w:rPr>
+                <w:rFonts w:ascii="Times New Roman" w:hAnsi="Times New Roman" w:cs="Times New Roman"/>
+                <w:sz w:val="24"/>
+                <w:szCs w:val="24"/>
                 <w:lang w:val="en-US"/>
               </w:rPr>
               <w:t>}</w:t>
@@ -308,6 +326,7 @@
               <w:rPr>
                 <w:rFonts w:ascii="Times New Roman" w:hAnsi="Times New Roman" w:cs="Times New Roman"/>
                 <w:sz w:val="24"/>
+                <w:szCs w:val="24"/>
                 <w:lang w:val="en-US"/>
               </w:rPr>
               <w:t>]</w:t>
@@ -326,29 +345,35 @@
               <w:rPr>
                 <w:rFonts w:ascii="Times New Roman" w:hAnsi="Times New Roman" w:cs="Times New Roman"/>
                 <w:sz w:val="24"/>
-                <w:lang w:val="en-US"/>
-              </w:rPr>
-            </w:pPr>
-            <w:r>
-              <w:rPr>
-                <w:rFonts w:ascii="Times New Roman" w:hAnsi="Times New Roman" w:cs="Times New Roman"/>
-                <w:sz w:val="24"/>
-                <w:lang w:val="en-US"/>
-              </w:rPr>
-              <w:t>${history.</w:t>
-            </w:r>
-            <w:r>
-              <w:rPr>
-                <w:rFonts w:ascii="Times New Roman" w:hAnsi="Times New Roman" w:cs="Times New Roman"/>
-                <w:sz w:val="24"/>
-                <w:lang w:val="en-US"/>
-              </w:rPr>
-              <w:t>quantity</w:t>
-            </w:r>
-            <w:r>
-              <w:rPr>
-                <w:rFonts w:ascii="Times New Roman" w:hAnsi="Times New Roman" w:cs="Times New Roman"/>
-                <w:sz w:val="24"/>
+                <w:szCs w:val="24"/>
+                <w:lang w:val="en-US"/>
+              </w:rPr>
+            </w:pPr>
+            <w:r>
+              <w:rPr>
+                <w:rFonts w:ascii="Times New Roman" w:hAnsi="Times New Roman" w:cs="Times New Roman"/>
+                <w:sz w:val="24"/>
+                <w:szCs w:val="24"/>
+                <w:lang w:val="en-US"/>
+              </w:rPr>
+              <w:t>${</w:t>
+            </w:r>
+            <w:proofErr w:type="spellStart"/>
+            <w:r>
+              <w:rPr>
+                <w:rFonts w:ascii="Times New Roman" w:hAnsi="Times New Roman" w:cs="Times New Roman"/>
+                <w:sz w:val="24"/>
+                <w:szCs w:val="24"/>
+                <w:lang w:val="en-US"/>
+              </w:rPr>
+              <w:t>history.quantity</w:t>
+            </w:r>
+            <w:proofErr w:type="spellEnd"/>
+            <w:r>
+              <w:rPr>
+                <w:rFonts w:ascii="Times New Roman" w:hAnsi="Times New Roman" w:cs="Times New Roman"/>
+                <w:sz w:val="24"/>
+                <w:szCs w:val="24"/>
                 <w:lang w:val="en-US"/>
               </w:rPr>
               <w:t>}</w:t>
@@ -363,19 +388,12 @@
         <w:rPr>
           <w:rFonts w:ascii="Times New Roman" w:hAnsi="Times New Roman" w:cs="Times New Roman"/>
           <w:sz w:val="24"/>
+          <w:szCs w:val="24"/>
           <w:lang w:val="en-US"/>
         </w:rPr>
       </w:pPr>
-    </w:p>
-    <w:p>
-      <w:pPr>
-        <w:spacing w:after="0" w:line="360" w:lineRule="auto"/>
-        <w:rPr>
-          <w:rFonts w:ascii="Times New Roman" w:hAnsi="Times New Roman" w:cs="Times New Roman"/>
-          <w:sz w:val="24"/>
-          <w:lang w:val="en-US"/>
-        </w:rPr>
-      </w:pPr>
+      <w:bookmarkStart w:id="0" w:name="_GoBack"/>
+      <w:bookmarkEnd w:id="0"/>
     </w:p>
     <w:tbl>
       <w:tblPr>
@@ -402,6 +420,7 @@
                 <w:rFonts w:ascii="Times New Roman" w:hAnsi="Times New Roman" w:cs="Times New Roman"/>
                 <w:b/>
                 <w:sz w:val="24"/>
+                <w:szCs w:val="24"/>
                 <w:lang w:val="en-US"/>
               </w:rPr>
             </w:pPr>
@@ -410,6 +429,7 @@
                 <w:rFonts w:ascii="Times New Roman" w:hAnsi="Times New Roman" w:cs="Times New Roman"/>
                 <w:b/>
                 <w:sz w:val="24"/>
+                <w:szCs w:val="24"/>
               </w:rPr>
               <w:t>№</w:t>
             </w:r>
@@ -428,6 +448,7 @@
                 <w:rFonts w:ascii="Times New Roman" w:hAnsi="Times New Roman" w:cs="Times New Roman"/>
                 <w:b/>
                 <w:sz w:val="24"/>
+                <w:szCs w:val="24"/>
                 <w:lang w:val="en-US"/>
               </w:rPr>
             </w:pPr>
@@ -436,6 +457,7 @@
                 <w:rFonts w:ascii="Times New Roman" w:hAnsi="Times New Roman" w:cs="Times New Roman"/>
                 <w:b/>
                 <w:sz w:val="24"/>
+                <w:szCs w:val="24"/>
                 <w:lang w:val="en-US"/>
               </w:rPr>
               <w:t>Date</w:t>
@@ -455,6 +477,7 @@
                 <w:rFonts w:ascii="Times New Roman" w:hAnsi="Times New Roman" w:cs="Times New Roman"/>
                 <w:b/>
                 <w:sz w:val="24"/>
+                <w:szCs w:val="24"/>
                 <w:lang w:val="en-US"/>
               </w:rPr>
             </w:pPr>
@@ -463,6 +486,7 @@
                 <w:rFonts w:ascii="Times New Roman" w:hAnsi="Times New Roman" w:cs="Times New Roman"/>
                 <w:b/>
                 <w:sz w:val="24"/>
+                <w:szCs w:val="24"/>
                 <w:lang w:val="en-US"/>
               </w:rPr>
               <w:t>Price</w:t>
@@ -482,6 +506,7 @@
                 <w:rFonts w:ascii="Times New Roman" w:hAnsi="Times New Roman" w:cs="Times New Roman"/>
                 <w:b/>
                 <w:sz w:val="24"/>
+                <w:szCs w:val="24"/>
                 <w:lang w:val="en-US"/>
               </w:rPr>
             </w:pPr>
@@ -490,6 +515,7 @@
                 <w:rFonts w:ascii="Times New Roman" w:hAnsi="Times New Roman" w:cs="Times New Roman"/>
                 <w:b/>
                 <w:sz w:val="24"/>
+                <w:szCs w:val="24"/>
                 <w:lang w:val="en-US"/>
               </w:rPr>
               <w:t>Quantity</w:t>
@@ -508,13 +534,15 @@
               <w:rPr>
                 <w:rFonts w:ascii="Times New Roman" w:hAnsi="Times New Roman" w:cs="Times New Roman"/>
                 <w:sz w:val="24"/>
-                <w:lang w:val="en-US"/>
-              </w:rPr>
-            </w:pPr>
-            <w:r>
-              <w:rPr>
-                <w:rFonts w:ascii="Times New Roman" w:hAnsi="Times New Roman" w:cs="Times New Roman"/>
-                <w:sz w:val="24"/>
+                <w:szCs w:val="24"/>
+                <w:lang w:val="en-US"/>
+              </w:rPr>
+            </w:pPr>
+            <w:r>
+              <w:rPr>
+                <w:rFonts w:ascii="Times New Roman" w:hAnsi="Times New Roman" w:cs="Times New Roman"/>
+                <w:sz w:val="24"/>
+                <w:szCs w:val="24"/>
                 <w:lang w:val="en-US"/>
               </w:rPr>
               <w:t>1</w:t>
@@ -531,13 +559,15 @@
               <w:rPr>
                 <w:rFonts w:ascii="Times New Roman" w:hAnsi="Times New Roman" w:cs="Times New Roman"/>
                 <w:sz w:val="24"/>
-                <w:lang w:val="en-US"/>
-              </w:rPr>
-            </w:pPr>
-            <w:r>
-              <w:rPr>
-                <w:rFonts w:ascii="Times New Roman" w:hAnsi="Times New Roman" w:cs="Times New Roman"/>
-                <w:sz w:val="24"/>
+                <w:szCs w:val="24"/>
+                <w:lang w:val="en-US"/>
+              </w:rPr>
+            </w:pPr>
+            <w:r>
+              <w:rPr>
+                <w:rFonts w:ascii="Times New Roman" w:hAnsi="Times New Roman" w:cs="Times New Roman"/>
+                <w:sz w:val="24"/>
+                <w:szCs w:val="24"/>
                 <w:lang w:val="en-US"/>
               </w:rPr>
               <w:t>10.11.2011</w:t>
@@ -556,13 +586,15 @@
               <w:rPr>
                 <w:rFonts w:ascii="Times New Roman" w:hAnsi="Times New Roman" w:cs="Times New Roman"/>
                 <w:sz w:val="24"/>
-                <w:lang w:val="en-US"/>
-              </w:rPr>
-            </w:pPr>
-            <w:r>
-              <w:rPr>
-                <w:rFonts w:ascii="Times New Roman" w:hAnsi="Times New Roman" w:cs="Times New Roman"/>
-                <w:sz w:val="24"/>
+                <w:szCs w:val="24"/>
+                <w:lang w:val="en-US"/>
+              </w:rPr>
+            </w:pPr>
+            <w:r>
+              <w:rPr>
+                <w:rFonts w:ascii="Times New Roman" w:hAnsi="Times New Roman" w:cs="Times New Roman"/>
+                <w:sz w:val="24"/>
+                <w:szCs w:val="24"/>
                 <w:lang w:val="en-US"/>
               </w:rPr>
               <w:t>5,25</w:t>
@@ -581,13 +613,15 @@
               <w:rPr>
                 <w:rFonts w:ascii="Times New Roman" w:hAnsi="Times New Roman" w:cs="Times New Roman"/>
                 <w:sz w:val="24"/>
-                <w:lang w:val="en-US"/>
-              </w:rPr>
-            </w:pPr>
-            <w:r>
-              <w:rPr>
-                <w:rFonts w:ascii="Times New Roman" w:hAnsi="Times New Roman" w:cs="Times New Roman"/>
-                <w:sz w:val="24"/>
+                <w:szCs w:val="24"/>
+                <w:lang w:val="en-US"/>
+              </w:rPr>
+            </w:pPr>
+            <w:r>
+              <w:rPr>
+                <w:rFonts w:ascii="Times New Roman" w:hAnsi="Times New Roman" w:cs="Times New Roman"/>
+                <w:sz w:val="24"/>
+                <w:szCs w:val="24"/>
                 <w:lang w:val="en-US"/>
               </w:rPr>
               <w:t>10</w:t>
@@ -606,13 +640,15 @@
               <w:rPr>
                 <w:rFonts w:ascii="Times New Roman" w:hAnsi="Times New Roman" w:cs="Times New Roman"/>
                 <w:sz w:val="24"/>
-                <w:lang w:val="en-US"/>
-              </w:rPr>
-            </w:pPr>
-            <w:r>
-              <w:rPr>
-                <w:rFonts w:ascii="Times New Roman" w:hAnsi="Times New Roman" w:cs="Times New Roman"/>
-                <w:sz w:val="24"/>
+                <w:szCs w:val="24"/>
+                <w:lang w:val="en-US"/>
+              </w:rPr>
+            </w:pPr>
+            <w:r>
+              <w:rPr>
+                <w:rFonts w:ascii="Times New Roman" w:hAnsi="Times New Roman" w:cs="Times New Roman"/>
+                <w:sz w:val="24"/>
+                <w:szCs w:val="24"/>
                 <w:lang w:val="en-US"/>
               </w:rPr>
               <w:t>2</w:t>
@@ -629,48 +665,18 @@
               <w:rPr>
                 <w:rFonts w:ascii="Times New Roman" w:hAnsi="Times New Roman" w:cs="Times New Roman"/>
                 <w:sz w:val="24"/>
-                <w:lang w:val="en-US"/>
-              </w:rPr>
-            </w:pPr>
-            <w:r>
-              <w:rPr>
-                <w:rFonts w:ascii="Times New Roman" w:hAnsi="Times New Roman" w:cs="Times New Roman"/>
-                <w:sz w:val="24"/>
-                <w:lang w:val="en-US"/>
-              </w:rPr>
-              <w:t>05</w:t>
-            </w:r>
-            <w:r>
-              <w:rPr>
-                <w:rFonts w:ascii="Times New Roman" w:hAnsi="Times New Roman" w:cs="Times New Roman"/>
-                <w:sz w:val="24"/>
-                <w:lang w:val="en-US"/>
-              </w:rPr>
-              <w:t>.</w:t>
-            </w:r>
-            <w:r>
-              <w:rPr>
-                <w:rFonts w:ascii="Times New Roman" w:hAnsi="Times New Roman" w:cs="Times New Roman"/>
-                <w:sz w:val="24"/>
-                <w:lang w:val="en-US"/>
-              </w:rPr>
-              <w:t>02</w:t>
-            </w:r>
-            <w:r>
-              <w:rPr>
-                <w:rFonts w:ascii="Times New Roman" w:hAnsi="Times New Roman" w:cs="Times New Roman"/>
-                <w:sz w:val="24"/>
-                <w:lang w:val="en-US"/>
-              </w:rPr>
-              <w:t>.201</w:t>
-            </w:r>
-            <w:r>
-              <w:rPr>
-                <w:rFonts w:ascii="Times New Roman" w:hAnsi="Times New Roman" w:cs="Times New Roman"/>
-                <w:sz w:val="24"/>
-                <w:lang w:val="en-US"/>
-              </w:rPr>
-              <w:t>2</w:t>
+                <w:szCs w:val="24"/>
+                <w:lang w:val="en-US"/>
+              </w:rPr>
+            </w:pPr>
+            <w:r>
+              <w:rPr>
+                <w:rFonts w:ascii="Times New Roman" w:hAnsi="Times New Roman" w:cs="Times New Roman"/>
+                <w:sz w:val="24"/>
+                <w:szCs w:val="24"/>
+                <w:lang w:val="en-US"/>
+              </w:rPr>
+              <w:t>05.02.2012</w:t>
             </w:r>
           </w:p>
         </w:tc>
@@ -686,13 +692,15 @@
               <w:rPr>
                 <w:rFonts w:ascii="Times New Roman" w:hAnsi="Times New Roman" w:cs="Times New Roman"/>
                 <w:sz w:val="24"/>
-                <w:lang w:val="en-US"/>
-              </w:rPr>
-            </w:pPr>
-            <w:r>
-              <w:rPr>
-                <w:rFonts w:ascii="Times New Roman" w:hAnsi="Times New Roman" w:cs="Times New Roman"/>
-                <w:sz w:val="24"/>
+                <w:szCs w:val="24"/>
+                <w:lang w:val="en-US"/>
+              </w:rPr>
+            </w:pPr>
+            <w:r>
+              <w:rPr>
+                <w:rFonts w:ascii="Times New Roman" w:hAnsi="Times New Roman" w:cs="Times New Roman"/>
+                <w:sz w:val="24"/>
+                <w:szCs w:val="24"/>
                 <w:lang w:val="en-US"/>
               </w:rPr>
               <w:t>6,20</w:t>
@@ -711,13 +719,15 @@
               <w:rPr>
                 <w:rFonts w:ascii="Times New Roman" w:hAnsi="Times New Roman" w:cs="Times New Roman"/>
                 <w:sz w:val="24"/>
-                <w:lang w:val="en-US"/>
-              </w:rPr>
-            </w:pPr>
-            <w:r>
-              <w:rPr>
-                <w:rFonts w:ascii="Times New Roman" w:hAnsi="Times New Roman" w:cs="Times New Roman"/>
-                <w:sz w:val="24"/>
+                <w:szCs w:val="24"/>
+                <w:lang w:val="en-US"/>
+              </w:rPr>
+            </w:pPr>
+            <w:r>
+              <w:rPr>
+                <w:rFonts w:ascii="Times New Roman" w:hAnsi="Times New Roman" w:cs="Times New Roman"/>
+                <w:sz w:val="24"/>
+                <w:szCs w:val="24"/>
                 <w:lang w:val="en-US"/>
               </w:rPr>
               <w:t>12</w:t>
@@ -736,13 +746,15 @@
               <w:rPr>
                 <w:rFonts w:ascii="Times New Roman" w:hAnsi="Times New Roman" w:cs="Times New Roman"/>
                 <w:sz w:val="24"/>
-                <w:lang w:val="en-US"/>
-              </w:rPr>
-            </w:pPr>
-            <w:r>
-              <w:rPr>
-                <w:rFonts w:ascii="Times New Roman" w:hAnsi="Times New Roman" w:cs="Times New Roman"/>
-                <w:sz w:val="24"/>
+                <w:szCs w:val="24"/>
+                <w:lang w:val="en-US"/>
+              </w:rPr>
+            </w:pPr>
+            <w:r>
+              <w:rPr>
+                <w:rFonts w:ascii="Times New Roman" w:hAnsi="Times New Roman" w:cs="Times New Roman"/>
+                <w:sz w:val="24"/>
+                <w:szCs w:val="24"/>
                 <w:lang w:val="en-US"/>
               </w:rPr>
               <w:t>3</w:t>
@@ -759,13 +771,15 @@
               <w:rPr>
                 <w:rFonts w:ascii="Times New Roman" w:hAnsi="Times New Roman" w:cs="Times New Roman"/>
                 <w:sz w:val="24"/>
-                <w:lang w:val="en-US"/>
-              </w:rPr>
-            </w:pPr>
-            <w:r>
-              <w:rPr>
-                <w:rFonts w:ascii="Times New Roman" w:hAnsi="Times New Roman" w:cs="Times New Roman"/>
-                <w:sz w:val="24"/>
+                <w:szCs w:val="24"/>
+                <w:lang w:val="en-US"/>
+              </w:rPr>
+            </w:pPr>
+            <w:r>
+              <w:rPr>
+                <w:rFonts w:ascii="Times New Roman" w:hAnsi="Times New Roman" w:cs="Times New Roman"/>
+                <w:sz w:val="24"/>
+                <w:szCs w:val="24"/>
                 <w:lang w:val="en-US"/>
               </w:rPr>
               <w:t>26.04.2012</w:t>
@@ -784,13 +798,15 @@
               <w:rPr>
                 <w:rFonts w:ascii="Times New Roman" w:hAnsi="Times New Roman" w:cs="Times New Roman"/>
                 <w:sz w:val="24"/>
-                <w:lang w:val="en-US"/>
-              </w:rPr>
-            </w:pPr>
-            <w:r>
-              <w:rPr>
-                <w:rFonts w:ascii="Times New Roman" w:hAnsi="Times New Roman" w:cs="Times New Roman"/>
-                <w:sz w:val="24"/>
+                <w:szCs w:val="24"/>
+                <w:lang w:val="en-US"/>
+              </w:rPr>
+            </w:pPr>
+            <w:r>
+              <w:rPr>
+                <w:rFonts w:ascii="Times New Roman" w:hAnsi="Times New Roman" w:cs="Times New Roman"/>
+                <w:sz w:val="24"/>
+                <w:szCs w:val="24"/>
                 <w:lang w:val="en-US"/>
               </w:rPr>
               <w:t>6,8</w:t>
@@ -799,6 +815,7 @@
               <w:rPr>
                 <w:rFonts w:ascii="Times New Roman" w:hAnsi="Times New Roman" w:cs="Times New Roman"/>
                 <w:sz w:val="24"/>
+                <w:szCs w:val="24"/>
                 <w:lang w:val="en-US"/>
               </w:rPr>
               <w:t>0</w:t>
@@ -817,13 +834,15 @@
               <w:rPr>
                 <w:rFonts w:ascii="Times New Roman" w:hAnsi="Times New Roman" w:cs="Times New Roman"/>
                 <w:sz w:val="24"/>
-                <w:lang w:val="en-US"/>
-              </w:rPr>
-            </w:pPr>
-            <w:r>
-              <w:rPr>
-                <w:rFonts w:ascii="Times New Roman" w:hAnsi="Times New Roman" w:cs="Times New Roman"/>
-                <w:sz w:val="24"/>
+                <w:szCs w:val="24"/>
+                <w:lang w:val="en-US"/>
+              </w:rPr>
+            </w:pPr>
+            <w:r>
+              <w:rPr>
+                <w:rFonts w:ascii="Times New Roman" w:hAnsi="Times New Roman" w:cs="Times New Roman"/>
+                <w:sz w:val="24"/>
+                <w:szCs w:val="24"/>
                 <w:lang w:val="en-US"/>
               </w:rPr>
               <w:t>22</w:t>
@@ -842,13 +861,15 @@
               <w:rPr>
                 <w:rFonts w:ascii="Times New Roman" w:hAnsi="Times New Roman" w:cs="Times New Roman"/>
                 <w:sz w:val="24"/>
-                <w:lang w:val="en-US"/>
-              </w:rPr>
-            </w:pPr>
-            <w:r>
-              <w:rPr>
-                <w:rFonts w:ascii="Times New Roman" w:hAnsi="Times New Roman" w:cs="Times New Roman"/>
-                <w:sz w:val="24"/>
+                <w:szCs w:val="24"/>
+                <w:lang w:val="en-US"/>
+              </w:rPr>
+            </w:pPr>
+            <w:r>
+              <w:rPr>
+                <w:rFonts w:ascii="Times New Roman" w:hAnsi="Times New Roman" w:cs="Times New Roman"/>
+                <w:sz w:val="24"/>
+                <w:szCs w:val="24"/>
                 <w:lang w:val="en-US"/>
               </w:rPr>
               <w:t>4</w:t>
@@ -865,13 +886,15 @@
               <w:rPr>
                 <w:rFonts w:ascii="Times New Roman" w:hAnsi="Times New Roman" w:cs="Times New Roman"/>
                 <w:sz w:val="24"/>
-                <w:lang w:val="en-US"/>
-              </w:rPr>
-            </w:pPr>
-            <w:r>
-              <w:rPr>
-                <w:rFonts w:ascii="Times New Roman" w:hAnsi="Times New Roman" w:cs="Times New Roman"/>
-                <w:sz w:val="24"/>
+                <w:szCs w:val="24"/>
+                <w:lang w:val="en-US"/>
+              </w:rPr>
+            </w:pPr>
+            <w:r>
+              <w:rPr>
+                <w:rFonts w:ascii="Times New Roman" w:hAnsi="Times New Roman" w:cs="Times New Roman"/>
+                <w:sz w:val="24"/>
+                <w:szCs w:val="24"/>
                 <w:lang w:val="en-US"/>
               </w:rPr>
               <w:t>31.12.2015</w:t>
@@ -890,13 +913,15 @@
               <w:rPr>
                 <w:rFonts w:ascii="Times New Roman" w:hAnsi="Times New Roman" w:cs="Times New Roman"/>
                 <w:sz w:val="24"/>
-                <w:lang w:val="en-US"/>
-              </w:rPr>
-            </w:pPr>
-            <w:r>
-              <w:rPr>
-                <w:rFonts w:ascii="Times New Roman" w:hAnsi="Times New Roman" w:cs="Times New Roman"/>
-                <w:sz w:val="24"/>
+                <w:szCs w:val="24"/>
+                <w:lang w:val="en-US"/>
+              </w:rPr>
+            </w:pPr>
+            <w:r>
+              <w:rPr>
+                <w:rFonts w:ascii="Times New Roman" w:hAnsi="Times New Roman" w:cs="Times New Roman"/>
+                <w:sz w:val="24"/>
+                <w:szCs w:val="24"/>
                 <w:lang w:val="en-US"/>
               </w:rPr>
               <w:t>7,5</w:t>
@@ -905,12 +930,11 @@
               <w:rPr>
                 <w:rFonts w:ascii="Times New Roman" w:hAnsi="Times New Roman" w:cs="Times New Roman"/>
                 <w:sz w:val="24"/>
+                <w:szCs w:val="24"/>
                 <w:lang w:val="en-US"/>
               </w:rPr>
               <w:t>0</w:t>
             </w:r>
-            <w:bookmarkStart w:id="0" w:name="_GoBack"/>
-            <w:bookmarkEnd w:id="0"/>
           </w:p>
         </w:tc>
         <w:tc>
@@ -925,13 +949,15 @@
               <w:rPr>
                 <w:rFonts w:ascii="Times New Roman" w:hAnsi="Times New Roman" w:cs="Times New Roman"/>
                 <w:sz w:val="24"/>
-                <w:lang w:val="en-US"/>
-              </w:rPr>
-            </w:pPr>
-            <w:r>
-              <w:rPr>
-                <w:rFonts w:ascii="Times New Roman" w:hAnsi="Times New Roman" w:cs="Times New Roman"/>
-                <w:sz w:val="24"/>
+                <w:szCs w:val="24"/>
+                <w:lang w:val="en-US"/>
+              </w:rPr>
+            </w:pPr>
+            <w:r>
+              <w:rPr>
+                <w:rFonts w:ascii="Times New Roman" w:hAnsi="Times New Roman" w:cs="Times New Roman"/>
+                <w:sz w:val="24"/>
+                <w:szCs w:val="24"/>
                 <w:lang w:val="en-US"/>
               </w:rPr>
               <w:t>35</w:t>
@@ -946,6 +972,7 @@
         <w:rPr>
           <w:rFonts w:ascii="Times New Roman" w:hAnsi="Times New Roman" w:cs="Times New Roman"/>
           <w:sz w:val="24"/>
+          <w:szCs w:val="24"/>
           <w:lang w:val="en-US"/>
         </w:rPr>
       </w:pPr>

</xml_diff>